<commit_message>
Addition of supplemental data
</commit_message>
<xml_diff>
--- a/supplementary/README.docx
+++ b/supplementary/README.docx
@@ -3204,6 +3204,78 @@
         </w:rPr>
         <w:lastRenderedPageBreak/>
         <w:t>patterns between human and avian SA, as indicated by the similar binding orientations and positions of the SA molecules. Additionally, the binding interactions remain consistent across different HA samples for each type of SA, suggesting a lack of significant structural preference for either human or avian SA.</w:t>
+      </w:r>
+    </w:p>
+    <w:p>
+      <w:pPr>
+        <w:pBdr>
+          <w:bottom w:val="single" w:sz="6" w:space="1" w:color="auto"/>
+        </w:pBdr>
+        <w:rPr>
+          <w:sz w:val="24"/>
+          <w:szCs w:val="24"/>
+        </w:rPr>
+      </w:pPr>
+    </w:p>
+    <w:p>
+      <w:pPr>
+        <w:rPr>
+          <w:sz w:val="24"/>
+          <w:szCs w:val="24"/>
+        </w:rPr>
+      </w:pPr>
+    </w:p>
+    <w:p>
+      <w:pPr>
+        <w:rPr>
+          <w:sz w:val="24"/>
+          <w:szCs w:val="24"/>
+        </w:rPr>
+      </w:pPr>
+      <w:r>
+        <w:rPr>
+          <w:sz w:val="24"/>
+          <w:szCs w:val="24"/>
+        </w:rPr>
+        <w:t>Supplemental_fig_30.png</w:t>
+      </w:r>
+    </w:p>
+    <w:p>
+      <w:pPr>
+        <w:rPr>
+          <w:sz w:val="24"/>
+          <w:szCs w:val="24"/>
+        </w:rPr>
+      </w:pPr>
+    </w:p>
+    <w:p>
+      <w:pPr>
+        <w:rPr>
+          <w:sz w:val="24"/>
+          <w:szCs w:val="24"/>
+        </w:rPr>
+      </w:pPr>
+      <w:r>
+        <w:rPr>
+          <w:sz w:val="24"/>
+          <w:szCs w:val="24"/>
+        </w:rPr>
+        <w:t>Legend</w:t>
+      </w:r>
+    </w:p>
+    <w:p>
+      <w:pPr>
+        <w:rPr>
+          <w:sz w:val="24"/>
+          <w:szCs w:val="24"/>
+        </w:rPr>
+      </w:pPr>
+      <w:r>
+        <w:rPr>
+          <w:sz w:val="24"/>
+          <w:szCs w:val="24"/>
+        </w:rPr>
+        <w:t>This bar graph contains a representation of the total number of states with confirmed cases of H5N1 in livestock, poultry, mammals, and wild birds in the United States from 01/01/2024 to 06/05/2025. The data for this was sourced from the United States Department of Agriculture’s APHIS program. The y-axis measures the total number of states with confirmed cases of H5N1, and the x-axis shows the month each case was reported and detected. Each bar is labeled for clarity.</w:t>
       </w:r>
     </w:p>
     <w:p>

</xml_diff>